<commit_message>
added vr search explore write up
</commit_message>
<xml_diff>
--- a/resumeMaster.docx
+++ b/resumeMaster.docx
@@ -68,7 +68,7 @@
                 <w:sz w:val="20"/>
                 <w:szCs w:val="22"/>
               </w:rPr>
-              <w:t xml:space="preserve"> and UX</w:t>
+              <w:t xml:space="preserve"> and user experience</w:t>
             </w:r>
             <w:r>
               <w:rPr>
@@ -795,17 +795,7 @@
                 <w:sz w:val="21"/>
                 <w:szCs w:val="21"/>
               </w:rPr>
-              <w:t>SurveyMonkey Intelligence</w:t>
-            </w:r>
-            <w:r>
-              <w:rPr>
-                <w:rFonts w:asciiTheme="minorHAnsi" w:hAnsiTheme="minorHAnsi"/>
-                <w:b/>
-                <w:bCs/>
-                <w:sz w:val="21"/>
-                <w:szCs w:val="21"/>
-              </w:rPr>
-              <w:t xml:space="preserve"> </w:t>
+              <w:t xml:space="preserve">SurveyMonkey Intelligence </w:t>
             </w:r>
           </w:p>
         </w:tc>
@@ -835,23 +825,7 @@
                 <w:sz w:val="21"/>
                 <w:szCs w:val="21"/>
               </w:rPr>
-              <w:t>August 2015</w:t>
-            </w:r>
-            <w:r>
-              <w:rPr>
-                <w:rFonts w:asciiTheme="minorHAnsi" w:hAnsiTheme="minorHAnsi"/>
-                <w:sz w:val="21"/>
-                <w:szCs w:val="21"/>
-              </w:rPr>
-              <w:t xml:space="preserve"> – </w:t>
-            </w:r>
-            <w:r>
-              <w:rPr>
-                <w:rFonts w:asciiTheme="minorHAnsi" w:hAnsiTheme="minorHAnsi"/>
-                <w:sz w:val="21"/>
-                <w:szCs w:val="21"/>
-              </w:rPr>
-              <w:t>Present</w:t>
+              <w:t>August 2015 – Present</w:t>
             </w:r>
           </w:p>
         </w:tc>
@@ -875,47 +849,7 @@
           <w:sz w:val="21"/>
           <w:szCs w:val="21"/>
         </w:rPr>
-        <w:t>Product Manager and UX II</w:t>
-      </w:r>
-      <w:r>
-        <w:rPr>
-          <w:rFonts w:asciiTheme="minorHAnsi" w:hAnsiTheme="minorHAnsi"/>
-          <w:i/>
-          <w:iCs/>
-          <w:sz w:val="21"/>
-          <w:szCs w:val="21"/>
-        </w:rPr>
-        <w:t xml:space="preserve"> – </w:t>
-      </w:r>
-      <w:r>
-        <w:rPr>
-          <w:rFonts w:asciiTheme="minorHAnsi" w:hAnsiTheme="minorHAnsi"/>
-          <w:i/>
-          <w:iCs/>
-          <w:sz w:val="21"/>
-          <w:szCs w:val="21"/>
-        </w:rPr>
-        <w:t>San Francisco</w:t>
-      </w:r>
-      <w:r>
-        <w:rPr>
-          <w:rFonts w:asciiTheme="minorHAnsi" w:hAnsiTheme="minorHAnsi"/>
-          <w:i/>
-          <w:iCs/>
-          <w:sz w:val="21"/>
-          <w:szCs w:val="21"/>
-        </w:rPr>
-        <w:t xml:space="preserve">, </w:t>
-      </w:r>
-      <w:r>
-        <w:rPr>
-          <w:rFonts w:asciiTheme="minorHAnsi" w:hAnsiTheme="minorHAnsi"/>
-          <w:i/>
-          <w:iCs/>
-          <w:sz w:val="21"/>
-          <w:szCs w:val="21"/>
-        </w:rPr>
-        <w:t>CA</w:t>
+        <w:t>Product Manager and UX II – San Francisco, CA</w:t>
       </w:r>
     </w:p>
     <w:p>
@@ -938,7 +872,31 @@
           <w:sz w:val="21"/>
           <w:szCs w:val="21"/>
         </w:rPr>
-        <w:t>Lead a small team of developers to launch the SurveyMonkey Intelligence dashboard, a new</w:t>
+        <w:t>L</w:t>
+      </w:r>
+      <w:r>
+        <w:rPr>
+          <w:rFonts w:asciiTheme="minorHAnsi" w:hAnsiTheme="minorHAnsi"/>
+          <w:sz w:val="21"/>
+          <w:szCs w:val="21"/>
+        </w:rPr>
+        <w:t>aunch</w:t>
+      </w:r>
+      <w:r>
+        <w:rPr>
+          <w:rFonts w:asciiTheme="minorHAnsi" w:hAnsiTheme="minorHAnsi"/>
+          <w:sz w:val="21"/>
+          <w:szCs w:val="21"/>
+        </w:rPr>
+        <w:t>ed</w:t>
+      </w:r>
+      <w:r>
+        <w:rPr>
+          <w:rFonts w:asciiTheme="minorHAnsi" w:hAnsiTheme="minorHAnsi"/>
+          <w:sz w:val="21"/>
+          <w:szCs w:val="21"/>
+        </w:rPr>
+        <w:t xml:space="preserve"> the SurveyMonkey Intelligence dashboard, a new</w:t>
       </w:r>
       <w:r>
         <w:rPr>
@@ -954,15 +912,15 @@
           <w:sz w:val="21"/>
           <w:szCs w:val="21"/>
         </w:rPr>
-        <w:t xml:space="preserve"> business that provides product managers/investors/marketers mobile usage data to make decisions. </w:t>
-      </w:r>
-      <w:r>
-        <w:rPr>
-          <w:rFonts w:asciiTheme="minorHAnsi" w:hAnsiTheme="minorHAnsi"/>
-          <w:sz w:val="21"/>
-          <w:szCs w:val="21"/>
-        </w:rPr>
-        <w:t>Growing at 44% revenue mo. over mo.</w:t>
+        <w:t xml:space="preserve"> business that provides </w:t>
+      </w:r>
+      <w:r>
+        <w:rPr>
+          <w:rFonts w:asciiTheme="minorHAnsi" w:hAnsiTheme="minorHAnsi"/>
+          <w:sz w:val="21"/>
+          <w:szCs w:val="21"/>
+        </w:rPr>
+        <w:t>mobile usage engagement data, with a small team, composed of local and international developers</w:t>
       </w:r>
     </w:p>
     <w:p>
@@ -985,23 +943,39 @@
           <w:sz w:val="21"/>
           <w:szCs w:val="21"/>
         </w:rPr>
-        <w:t>Designed UX</w:t>
-      </w:r>
-      <w:r>
-        <w:rPr>
-          <w:rFonts w:asciiTheme="minorHAnsi" w:hAnsiTheme="minorHAnsi"/>
-          <w:sz w:val="21"/>
-          <w:szCs w:val="21"/>
-        </w:rPr>
-        <w:t>/UI</w:t>
-      </w:r>
-      <w:r>
-        <w:rPr>
-          <w:rFonts w:asciiTheme="minorHAnsi" w:hAnsiTheme="minorHAnsi"/>
-          <w:sz w:val="21"/>
-          <w:szCs w:val="21"/>
-        </w:rPr>
-        <w:t xml:space="preserve"> for the dashboard including visualizations, sign up, and upgrade flows</w:t>
+        <w:t>I</w:t>
+      </w:r>
+      <w:r>
+        <w:rPr>
+          <w:rFonts w:asciiTheme="minorHAnsi" w:hAnsiTheme="minorHAnsi"/>
+          <w:sz w:val="21"/>
+          <w:szCs w:val="21"/>
+        </w:rPr>
+        <w:t>mprove</w:t>
+      </w:r>
+      <w:r>
+        <w:rPr>
+          <w:rFonts w:asciiTheme="minorHAnsi" w:hAnsiTheme="minorHAnsi"/>
+          <w:sz w:val="21"/>
+          <w:szCs w:val="21"/>
+        </w:rPr>
+        <w:t>d</w:t>
+      </w:r>
+      <w:r>
+        <w:rPr>
+          <w:rFonts w:asciiTheme="minorHAnsi" w:hAnsiTheme="minorHAnsi"/>
+          <w:sz w:val="21"/>
+          <w:szCs w:val="21"/>
+        </w:rPr>
+        <w:t xml:space="preserve"> conversion rate</w:t>
+      </w:r>
+      <w:r>
+        <w:rPr>
+          <w:rFonts w:asciiTheme="minorHAnsi" w:hAnsiTheme="minorHAnsi"/>
+          <w:sz w:val="21"/>
+          <w:szCs w:val="21"/>
+        </w:rPr>
+        <w:t xml:space="preserve"> by updating our designs and plan structure </w:t>
       </w:r>
     </w:p>
     <w:p>
@@ -1024,7 +998,49 @@
           <w:sz w:val="21"/>
           <w:szCs w:val="21"/>
         </w:rPr>
-        <w:t>Designed and led development of Android mobile apps to acquire users for our mobile panel</w:t>
+        <w:t xml:space="preserve">Based on </w:t>
+      </w:r>
+      <w:r>
+        <w:rPr>
+          <w:rFonts w:asciiTheme="minorHAnsi" w:hAnsiTheme="minorHAnsi"/>
+          <w:sz w:val="21"/>
+          <w:szCs w:val="21"/>
+        </w:rPr>
+        <w:t>user feedback, defined</w:t>
+      </w:r>
+      <w:r>
+        <w:rPr>
+          <w:rFonts w:asciiTheme="minorHAnsi" w:hAnsiTheme="minorHAnsi"/>
+          <w:sz w:val="21"/>
+          <w:szCs w:val="21"/>
+        </w:rPr>
+        <w:t xml:space="preserve"> spec</w:t>
+      </w:r>
+      <w:bookmarkStart w:id="0" w:name="_GoBack"/>
+      <w:bookmarkEnd w:id="0"/>
+      <w:r>
+        <w:rPr>
+          <w:rFonts w:asciiTheme="minorHAnsi" w:hAnsiTheme="minorHAnsi"/>
+          <w:sz w:val="21"/>
+          <w:szCs w:val="21"/>
+        </w:rPr>
+        <w:t xml:space="preserve"> </w:t>
+      </w:r>
+      <w:r>
+        <w:rPr>
+          <w:rFonts w:asciiTheme="minorHAnsi" w:hAnsiTheme="minorHAnsi"/>
+          <w:sz w:val="21"/>
+          <w:szCs w:val="21"/>
+        </w:rPr>
+        <w:t>and shipped</w:t>
+      </w:r>
+      <w:r>
+        <w:rPr>
+          <w:rFonts w:asciiTheme="minorHAnsi" w:hAnsiTheme="minorHAnsi"/>
+          <w:sz w:val="21"/>
+          <w:szCs w:val="21"/>
+        </w:rPr>
+        <w:t xml:space="preserve"> new data reports working with both front and back end engineers </w:t>
       </w:r>
     </w:p>
     <w:p>
@@ -1047,7 +1063,133 @@
           <w:sz w:val="21"/>
           <w:szCs w:val="21"/>
         </w:rPr>
-        <w:t>Partnered with legal, billing, and auth team to enable u</w:t>
+        <w:t>Designed UX</w:t>
+      </w:r>
+      <w:r>
+        <w:rPr>
+          <w:rFonts w:asciiTheme="minorHAnsi" w:hAnsiTheme="minorHAnsi"/>
+          <w:sz w:val="21"/>
+          <w:szCs w:val="21"/>
+        </w:rPr>
+        <w:t>/UI</w:t>
+      </w:r>
+      <w:r>
+        <w:rPr>
+          <w:rFonts w:asciiTheme="minorHAnsi" w:hAnsiTheme="minorHAnsi"/>
+          <w:sz w:val="21"/>
+          <w:szCs w:val="21"/>
+        </w:rPr>
+        <w:t xml:space="preserve"> including </w:t>
+      </w:r>
+      <w:r>
+        <w:rPr>
+          <w:rFonts w:asciiTheme="minorHAnsi" w:hAnsiTheme="minorHAnsi"/>
+          <w:sz w:val="21"/>
+          <w:szCs w:val="21"/>
+        </w:rPr>
+        <w:t>new data reports, e-mails, sign up and upgrade flows</w:t>
+      </w:r>
+    </w:p>
+    <w:p>
+      <w:pPr>
+        <w:pStyle w:val="ListParagraph"/>
+        <w:numPr>
+          <w:ilvl w:val="0"/>
+          <w:numId w:val="12"/>
+        </w:numPr>
+        <w:spacing w:after="80"/>
+        <w:rPr>
+          <w:rFonts w:asciiTheme="minorHAnsi" w:hAnsiTheme="minorHAnsi"/>
+          <w:sz w:val="21"/>
+          <w:szCs w:val="21"/>
+        </w:rPr>
+      </w:pPr>
+      <w:r>
+        <w:rPr>
+          <w:rFonts w:asciiTheme="minorHAnsi" w:hAnsiTheme="minorHAnsi"/>
+          <w:sz w:val="21"/>
+          <w:szCs w:val="21"/>
+        </w:rPr>
+        <w:t>Wrote spec, designed UX/UI,</w:t>
+      </w:r>
+      <w:r>
+        <w:rPr>
+          <w:rFonts w:asciiTheme="minorHAnsi" w:hAnsiTheme="minorHAnsi"/>
+          <w:sz w:val="21"/>
+          <w:szCs w:val="21"/>
+        </w:rPr>
+        <w:t xml:space="preserve"> and led development of Android mobile apps to acquire users for our mobile panel</w:t>
+      </w:r>
+    </w:p>
+    <w:p>
+      <w:pPr>
+        <w:pStyle w:val="ListParagraph"/>
+        <w:numPr>
+          <w:ilvl w:val="0"/>
+          <w:numId w:val="12"/>
+        </w:numPr>
+        <w:spacing w:after="80"/>
+        <w:rPr>
+          <w:rFonts w:asciiTheme="minorHAnsi" w:hAnsiTheme="minorHAnsi"/>
+          <w:sz w:val="21"/>
+          <w:szCs w:val="21"/>
+        </w:rPr>
+      </w:pPr>
+      <w:r>
+        <w:rPr>
+          <w:rFonts w:asciiTheme="minorHAnsi" w:hAnsiTheme="minorHAnsi"/>
+          <w:sz w:val="21"/>
+          <w:szCs w:val="21"/>
+        </w:rPr>
+        <w:t>Partner</w:t>
+      </w:r>
+      <w:r>
+        <w:rPr>
+          <w:rFonts w:asciiTheme="minorHAnsi" w:hAnsiTheme="minorHAnsi"/>
+          <w:sz w:val="21"/>
+          <w:szCs w:val="21"/>
+        </w:rPr>
+        <w:t xml:space="preserve">ed with </w:t>
+      </w:r>
+      <w:r>
+        <w:rPr>
+          <w:rFonts w:asciiTheme="minorHAnsi" w:hAnsiTheme="minorHAnsi"/>
+          <w:sz w:val="21"/>
+          <w:szCs w:val="21"/>
+        </w:rPr>
+        <w:t>billing</w:t>
+      </w:r>
+      <w:r>
+        <w:rPr>
+          <w:rFonts w:asciiTheme="minorHAnsi" w:hAnsiTheme="minorHAnsi"/>
+          <w:sz w:val="21"/>
+          <w:szCs w:val="21"/>
+        </w:rPr>
+        <w:t xml:space="preserve"> and user auth</w:t>
+      </w:r>
+      <w:r>
+        <w:rPr>
+          <w:rFonts w:asciiTheme="minorHAnsi" w:hAnsiTheme="minorHAnsi"/>
+          <w:sz w:val="21"/>
+          <w:szCs w:val="21"/>
+        </w:rPr>
+        <w:t xml:space="preserve"> team</w:t>
+      </w:r>
+      <w:r>
+        <w:rPr>
+          <w:rFonts w:asciiTheme="minorHAnsi" w:hAnsiTheme="minorHAnsi"/>
+          <w:sz w:val="21"/>
+          <w:szCs w:val="21"/>
+        </w:rPr>
+        <w:t>s</w:t>
+      </w:r>
+      <w:r>
+        <w:rPr>
+          <w:rFonts w:asciiTheme="minorHAnsi" w:hAnsiTheme="minorHAnsi"/>
+          <w:sz w:val="21"/>
+          <w:szCs w:val="21"/>
+        </w:rPr>
+        <w:t xml:space="preserve"> to enable u</w:t>
       </w:r>
       <w:r>
         <w:rPr>
@@ -1108,7 +1250,7 @@
                 <w:sz w:val="21"/>
                 <w:szCs w:val="21"/>
               </w:rPr>
-              <w:t xml:space="preserve">Microsoft Corporation – </w:t>
+              <w:t>Microsoft Corporation –</w:t>
             </w:r>
             <w:r>
               <w:rPr>
@@ -1118,27 +1260,7 @@
                 <w:sz w:val="21"/>
                 <w:szCs w:val="21"/>
               </w:rPr>
-              <w:t>Modern IE 11 &amp; Windows 10</w:t>
-            </w:r>
-            <w:r>
-              <w:rPr>
-                <w:rFonts w:asciiTheme="minorHAnsi" w:hAnsiTheme="minorHAnsi"/>
-                <w:b/>
-                <w:bCs/>
-                <w:sz w:val="21"/>
-                <w:szCs w:val="21"/>
-              </w:rPr>
-              <w:t xml:space="preserve"> Spartan</w:t>
-            </w:r>
-            <w:r>
-              <w:rPr>
-                <w:rFonts w:asciiTheme="minorHAnsi" w:hAnsiTheme="minorHAnsi"/>
-                <w:b/>
-                <w:bCs/>
-                <w:sz w:val="21"/>
-                <w:szCs w:val="21"/>
-              </w:rPr>
-              <w:t xml:space="preserve"> browser</w:t>
+              <w:t>Windows 10</w:t>
             </w:r>
             <w:r>
               <w:rPr>
@@ -1149,6 +1271,36 @@
                 <w:szCs w:val="21"/>
               </w:rPr>
               <w:t xml:space="preserve"> </w:t>
+            </w:r>
+            <w:r>
+              <w:rPr>
+                <w:rFonts w:asciiTheme="minorHAnsi" w:hAnsiTheme="minorHAnsi"/>
+                <w:b/>
+                <w:bCs/>
+                <w:sz w:val="21"/>
+                <w:szCs w:val="21"/>
+              </w:rPr>
+              <w:t>Edge</w:t>
+            </w:r>
+            <w:r>
+              <w:rPr>
+                <w:rFonts w:asciiTheme="minorHAnsi" w:hAnsiTheme="minorHAnsi"/>
+                <w:b/>
+                <w:bCs/>
+                <w:sz w:val="21"/>
+                <w:szCs w:val="21"/>
+              </w:rPr>
+              <w:t xml:space="preserve"> </w:t>
+            </w:r>
+            <w:r>
+              <w:rPr>
+                <w:rFonts w:asciiTheme="minorHAnsi" w:hAnsiTheme="minorHAnsi"/>
+                <w:b/>
+                <w:bCs/>
+                <w:sz w:val="21"/>
+                <w:szCs w:val="21"/>
+              </w:rPr>
+              <w:t>&amp; Mobile IE 11</w:t>
             </w:r>
           </w:p>
         </w:tc>
@@ -1269,79 +1421,7 @@
           <w:sz w:val="21"/>
           <w:szCs w:val="21"/>
         </w:rPr>
-        <w:t>Defined vision,</w:t>
-      </w:r>
-      <w:r>
-        <w:rPr>
-          <w:rFonts w:asciiTheme="minorHAnsi" w:hAnsiTheme="minorHAnsi"/>
-          <w:sz w:val="21"/>
-          <w:szCs w:val="21"/>
-        </w:rPr>
-        <w:t xml:space="preserve"> </w:t>
-      </w:r>
-      <w:r>
-        <w:rPr>
-          <w:rFonts w:asciiTheme="minorHAnsi" w:hAnsiTheme="minorHAnsi"/>
-          <w:sz w:val="21"/>
-          <w:szCs w:val="21"/>
-        </w:rPr>
-        <w:t>wrote</w:t>
-      </w:r>
-      <w:r>
-        <w:rPr>
-          <w:rFonts w:asciiTheme="minorHAnsi" w:hAnsiTheme="minorHAnsi"/>
-          <w:sz w:val="21"/>
-          <w:szCs w:val="21"/>
-        </w:rPr>
-        <w:t xml:space="preserve"> </w:t>
-      </w:r>
-      <w:r>
-        <w:rPr>
-          <w:rFonts w:asciiTheme="minorHAnsi" w:hAnsiTheme="minorHAnsi"/>
-          <w:sz w:val="21"/>
-          <w:szCs w:val="21"/>
-        </w:rPr>
-        <w:t>requirements</w:t>
-      </w:r>
-      <w:r>
-        <w:rPr>
-          <w:rFonts w:asciiTheme="minorHAnsi" w:hAnsiTheme="minorHAnsi"/>
-          <w:sz w:val="21"/>
-          <w:szCs w:val="21"/>
-        </w:rPr>
-        <w:t>,</w:t>
-      </w:r>
-      <w:r>
-        <w:rPr>
-          <w:rFonts w:asciiTheme="minorHAnsi" w:hAnsiTheme="minorHAnsi"/>
-          <w:sz w:val="21"/>
-          <w:szCs w:val="21"/>
-        </w:rPr>
-        <w:t xml:space="preserve"> planned roadma</w:t>
-      </w:r>
-      <w:r>
-        <w:rPr>
-          <w:rFonts w:asciiTheme="minorHAnsi" w:hAnsiTheme="minorHAnsi"/>
-          <w:sz w:val="21"/>
-          <w:szCs w:val="21"/>
-        </w:rPr>
-        <w:t>p, and l</w:t>
-      </w:r>
-      <w:r>
-        <w:rPr>
-          <w:rFonts w:asciiTheme="minorHAnsi" w:hAnsiTheme="minorHAnsi"/>
-          <w:sz w:val="21"/>
-          <w:szCs w:val="21"/>
-        </w:rPr>
-        <w:t>ed developers to ship</w:t>
-      </w:r>
-      <w:r>
-        <w:rPr>
-          <w:rFonts w:asciiTheme="minorHAnsi" w:hAnsiTheme="minorHAnsi"/>
-          <w:sz w:val="21"/>
-          <w:szCs w:val="21"/>
-        </w:rPr>
-        <w:t xml:space="preserve"> Reading View for Windows Phone 8.1</w:t>
+        <w:t>Defined vision, wrote requirements, planned roadmap, and led developers to ship Reading View</w:t>
       </w:r>
     </w:p>
     <w:p>
@@ -1413,6 +1493,29 @@
           <w:szCs w:val="21"/>
         </w:rPr>
         <w:t>data collection features</w:t>
+      </w:r>
+    </w:p>
+    <w:p>
+      <w:pPr>
+        <w:pStyle w:val="ListParagraph"/>
+        <w:numPr>
+          <w:ilvl w:val="0"/>
+          <w:numId w:val="12"/>
+        </w:numPr>
+        <w:spacing w:after="80"/>
+        <w:rPr>
+          <w:rFonts w:asciiTheme="minorHAnsi" w:hAnsiTheme="minorHAnsi"/>
+          <w:sz w:val="21"/>
+          <w:szCs w:val="21"/>
+        </w:rPr>
+      </w:pPr>
+      <w:r>
+        <w:rPr>
+          <w:rFonts w:asciiTheme="minorHAnsi" w:hAnsiTheme="minorHAnsi"/>
+          <w:sz w:val="21"/>
+          <w:szCs w:val="21"/>
+        </w:rPr>
+        <w:t>Pitched and partnered with Cortana and Bing teams to develop Ask Cortana feature</w:t>
       </w:r>
     </w:p>
     <w:p>
@@ -1816,7 +1919,25 @@
           <w:sz w:val="21"/>
           <w:szCs w:val="21"/>
         </w:rPr>
-        <w:t>PRODUCT LEAD &amp; RECOMMENDATION ENGINE</w:t>
+        <w:t xml:space="preserve">PRODUCT LEAD &amp; </w:t>
+      </w:r>
+      <w:r>
+        <w:rPr>
+          <w:rFonts w:asciiTheme="minorHAnsi" w:hAnsiTheme="minorHAnsi"/>
+          <w:i/>
+          <w:sz w:val="21"/>
+          <w:szCs w:val="21"/>
+        </w:rPr>
+        <w:t>MATCHING</w:t>
+      </w:r>
+      <w:r>
+        <w:rPr>
+          <w:rFonts w:asciiTheme="minorHAnsi" w:hAnsiTheme="minorHAnsi"/>
+          <w:i/>
+          <w:sz w:val="21"/>
+          <w:szCs w:val="21"/>
+        </w:rPr>
+        <w:t xml:space="preserve"> ENGINE</w:t>
       </w:r>
       <w:r>
         <w:rPr>
@@ -2467,8 +2588,6 @@
         </w:rPr>
         <w:t>A</w:t>
       </w:r>
-      <w:bookmarkStart w:id="0" w:name="_GoBack"/>
-      <w:bookmarkEnd w:id="0"/>
     </w:p>
     <w:p>
       <w:pPr>
@@ -2489,6 +2608,7 @@
           <w:sz w:val="21"/>
           <w:szCs w:val="21"/>
         </w:rPr>
+        <w:lastRenderedPageBreak/>
         <w:t>Grew $2+ million account portfolio 20% over revenue quota through analyzing and optimizing paid search, contextual, and mobile data for key advertisers and age</w:t>
       </w:r>
       <w:r>
@@ -2669,7 +2789,6 @@
           <w:sz w:val="21"/>
           <w:szCs w:val="21"/>
         </w:rPr>
-        <w:lastRenderedPageBreak/>
         <w:t>Ran focus groups and contextual inquiry studies to improve the adCenter Desktop tool with engineering</w:t>
       </w:r>
     </w:p>
@@ -2722,39 +2841,7 @@
           <w:sz w:val="21"/>
           <w:szCs w:val="21"/>
         </w:rPr>
-        <w:t xml:space="preserve">Sketch, </w:t>
-      </w:r>
-      <w:r>
-        <w:rPr>
-          <w:rFonts w:asciiTheme="minorHAnsi" w:hAnsiTheme="minorHAnsi"/>
-          <w:sz w:val="21"/>
-          <w:szCs w:val="21"/>
-        </w:rPr>
-        <w:t>Adobe Illustrato</w:t>
-      </w:r>
-      <w:r>
-        <w:rPr>
-          <w:rFonts w:asciiTheme="minorHAnsi" w:hAnsiTheme="minorHAnsi"/>
-          <w:sz w:val="21"/>
-          <w:szCs w:val="21"/>
-        </w:rPr>
-        <w:t>r, inVision, HTML/CSS/Javascript</w:t>
-      </w:r>
-      <w:r>
-        <w:rPr>
-          <w:rFonts w:asciiTheme="minorHAnsi" w:hAnsiTheme="minorHAnsi"/>
-          <w:sz w:val="21"/>
-          <w:szCs w:val="21"/>
-        </w:rPr>
-        <w:t>, Keynotopia with Powerpoint</w:t>
-      </w:r>
-      <w:r>
-        <w:rPr>
-          <w:rFonts w:asciiTheme="minorHAnsi" w:hAnsiTheme="minorHAnsi"/>
-          <w:sz w:val="21"/>
-          <w:szCs w:val="21"/>
-        </w:rPr>
-        <w:t>, Unity 3d</w:t>
+        <w:t>Python, MySQL, MongoDB. Libraries: jQuery, Lucene, pandas</w:t>
       </w:r>
     </w:p>
     <w:p>
@@ -2777,15 +2864,55 @@
           <w:sz w:val="21"/>
           <w:szCs w:val="21"/>
         </w:rPr>
-        <w:t>Wireframing, Storyboarding, Interaction Design, Usability Research</w:t>
-      </w:r>
-      <w:r>
-        <w:rPr>
-          <w:rFonts w:asciiTheme="minorHAnsi" w:hAnsiTheme="minorHAnsi"/>
-          <w:sz w:val="21"/>
-          <w:szCs w:val="21"/>
-        </w:rPr>
-        <w:t>, Prototyping</w:t>
+        <w:t xml:space="preserve">Sketch, </w:t>
+      </w:r>
+      <w:r>
+        <w:rPr>
+          <w:rFonts w:asciiTheme="minorHAnsi" w:hAnsiTheme="minorHAnsi"/>
+          <w:sz w:val="21"/>
+          <w:szCs w:val="21"/>
+        </w:rPr>
+        <w:t>Adobe Illustrato</w:t>
+      </w:r>
+      <w:r>
+        <w:rPr>
+          <w:rFonts w:asciiTheme="minorHAnsi" w:hAnsiTheme="minorHAnsi"/>
+          <w:sz w:val="21"/>
+          <w:szCs w:val="21"/>
+        </w:rPr>
+        <w:t>r, inVision, HTML/CSS/Javascript</w:t>
+      </w:r>
+      <w:r>
+        <w:rPr>
+          <w:rFonts w:asciiTheme="minorHAnsi" w:hAnsiTheme="minorHAnsi"/>
+          <w:sz w:val="21"/>
+          <w:szCs w:val="21"/>
+        </w:rPr>
+        <w:t>, Keynotopia with Powerpoint</w:t>
+      </w:r>
+      <w:r>
+        <w:rPr>
+          <w:rFonts w:asciiTheme="minorHAnsi" w:hAnsiTheme="minorHAnsi"/>
+          <w:sz w:val="21"/>
+          <w:szCs w:val="21"/>
+        </w:rPr>
+        <w:t xml:space="preserve">, </w:t>
+      </w:r>
+      <w:r>
+        <w:rPr>
+          <w:rFonts w:asciiTheme="minorHAnsi" w:hAnsiTheme="minorHAnsi"/>
+          <w:sz w:val="21"/>
+          <w:szCs w:val="21"/>
+        </w:rPr>
+        <w:t xml:space="preserve">and basic </w:t>
+      </w:r>
+      <w:r>
+        <w:rPr>
+          <w:rFonts w:asciiTheme="minorHAnsi" w:hAnsiTheme="minorHAnsi"/>
+          <w:sz w:val="21"/>
+          <w:szCs w:val="21"/>
+        </w:rPr>
+        <w:t>Unity 3d</w:t>
       </w:r>
     </w:p>
     <w:p>
@@ -2808,37 +2935,19 @@
           <w:sz w:val="21"/>
           <w:szCs w:val="21"/>
         </w:rPr>
-        <w:t>Python,</w:t>
-      </w:r>
-      <w:r>
-        <w:rPr>
-          <w:rFonts w:asciiTheme="minorHAnsi" w:hAnsiTheme="minorHAnsi"/>
-          <w:sz w:val="21"/>
-          <w:szCs w:val="21"/>
-        </w:rPr>
-        <w:t xml:space="preserve"> MySQL, MongoDB</w:t>
-      </w:r>
-      <w:r>
-        <w:rPr>
-          <w:rFonts w:asciiTheme="minorHAnsi" w:hAnsiTheme="minorHAnsi"/>
-          <w:sz w:val="21"/>
-          <w:szCs w:val="21"/>
-        </w:rPr>
-        <w:t xml:space="preserve">. Libraries: </w:t>
-      </w:r>
-      <w:r>
-        <w:rPr>
-          <w:rFonts w:asciiTheme="minorHAnsi" w:hAnsiTheme="minorHAnsi"/>
-          <w:sz w:val="21"/>
-          <w:szCs w:val="21"/>
-        </w:rPr>
-        <w:t>jQuery, Lucene, pandas</w:t>
+        <w:t>Wireframing, Storyboarding, Interaction Design, Usability Research</w:t>
+      </w:r>
+      <w:r>
+        <w:rPr>
+          <w:rFonts w:asciiTheme="minorHAnsi" w:hAnsiTheme="minorHAnsi"/>
+          <w:sz w:val="21"/>
+          <w:szCs w:val="21"/>
+        </w:rPr>
+        <w:t>, Prototyping</w:t>
       </w:r>
     </w:p>
     <w:p>
       <w:pPr>
-        <w:pStyle w:val="ListParagraph"/>
-        <w:ind w:left="360"/>
         <w:rPr>
           <w:rFonts w:asciiTheme="minorHAnsi" w:hAnsiTheme="minorHAnsi"/>
           <w:sz w:val="21"/>
@@ -2892,39 +3001,47 @@
           <w:sz w:val="21"/>
           <w:szCs w:val="21"/>
         </w:rPr>
-        <w:t xml:space="preserve">Virtual Reality and Augmented Reality. </w:t>
-      </w:r>
-      <w:r>
-        <w:rPr>
-          <w:rFonts w:asciiTheme="minorHAnsi" w:hAnsiTheme="minorHAnsi"/>
-          <w:sz w:val="21"/>
-          <w:szCs w:val="21"/>
-        </w:rPr>
-        <w:t>Experimenting</w:t>
-      </w:r>
-      <w:r>
-        <w:rPr>
-          <w:rFonts w:asciiTheme="minorHAnsi" w:hAnsiTheme="minorHAnsi"/>
-          <w:sz w:val="21"/>
-          <w:szCs w:val="21"/>
-        </w:rPr>
-        <w:t xml:space="preserve"> with simple vir</w:t>
-      </w:r>
-      <w:r>
-        <w:rPr>
-          <w:rFonts w:asciiTheme="minorHAnsi" w:hAnsiTheme="minorHAnsi"/>
-          <w:sz w:val="21"/>
-          <w:szCs w:val="21"/>
-        </w:rPr>
-        <w:t>tual reality apps using</w:t>
-      </w:r>
-      <w:r>
-        <w:rPr>
-          <w:rFonts w:asciiTheme="minorHAnsi" w:hAnsiTheme="minorHAnsi"/>
-          <w:sz w:val="21"/>
-          <w:szCs w:val="21"/>
-        </w:rPr>
-        <w:t xml:space="preserve"> Unity 3D</w:t>
+        <w:t>Virtual Reality and</w:t>
+      </w:r>
+      <w:r>
+        <w:rPr>
+          <w:rFonts w:asciiTheme="minorHAnsi" w:hAnsiTheme="minorHAnsi"/>
+          <w:sz w:val="21"/>
+          <w:szCs w:val="21"/>
+        </w:rPr>
+        <w:t xml:space="preserve"> </w:t>
+      </w:r>
+      <w:r>
+        <w:rPr>
+          <w:rFonts w:asciiTheme="minorHAnsi" w:hAnsiTheme="minorHAnsi"/>
+          <w:sz w:val="21"/>
+          <w:szCs w:val="21"/>
+        </w:rPr>
+        <w:t>e</w:t>
+      </w:r>
+      <w:r>
+        <w:rPr>
+          <w:rFonts w:asciiTheme="minorHAnsi" w:hAnsiTheme="minorHAnsi"/>
+          <w:sz w:val="21"/>
+          <w:szCs w:val="21"/>
+        </w:rPr>
+        <w:t>xperimenting with</w:t>
+      </w:r>
+      <w:r>
+        <w:rPr>
+          <w:rFonts w:asciiTheme="minorHAnsi" w:hAnsiTheme="minorHAnsi"/>
+          <w:sz w:val="21"/>
+          <w:szCs w:val="21"/>
+        </w:rPr>
+        <w:t xml:space="preserve"> simple vir</w:t>
+      </w:r>
+      <w:r>
+        <w:rPr>
+          <w:rFonts w:asciiTheme="minorHAnsi" w:hAnsiTheme="minorHAnsi"/>
+          <w:sz w:val="21"/>
+          <w:szCs w:val="21"/>
+        </w:rPr>
+        <w:t>tual reality apps</w:t>
       </w:r>
     </w:p>
     <w:p>
@@ -2944,7 +3061,6 @@
       <w:r>
         <w:rPr>
           <w:rFonts w:asciiTheme="minorHAnsi" w:hAnsiTheme="minorHAnsi"/>
-          <w:b/>
           <w:bCs/>
           <w:sz w:val="21"/>
           <w:szCs w:val="21"/>
@@ -2957,7 +3073,15 @@
           <w:sz w:val="21"/>
           <w:szCs w:val="21"/>
         </w:rPr>
-        <w:t xml:space="preserve"> – 2</w:t>
+        <w:t xml:space="preserve"> </w:t>
+      </w:r>
+      <w:r>
+        <w:rPr>
+          <w:rFonts w:asciiTheme="minorHAnsi" w:hAnsiTheme="minorHAnsi"/>
+          <w:sz w:val="21"/>
+          <w:szCs w:val="21"/>
+        </w:rPr>
+        <w:t>– 2</w:t>
       </w:r>
       <w:r>
         <w:rPr>
@@ -2990,7 +3114,7 @@
           <w:sz w:val="21"/>
           <w:szCs w:val="21"/>
         </w:rPr>
-        <w:t xml:space="preserve"> a mobile app recommending the safest route at AT&amp;T Hackathon</w:t>
+        <w:t xml:space="preserve"> a mobile app recommending the safest route </w:t>
       </w:r>
     </w:p>
     <w:p>
@@ -5485,7 +5609,7 @@
 </file>
 
 <file path=customXml/itemProps1.xml><?xml version="1.0" encoding="utf-8"?>
-<ds:datastoreItem xmlns:ds="http://schemas.openxmlformats.org/officeDocument/2006/customXml" ds:itemID="{946B6D7F-8269-2C42-8142-B2D2C5F19406}">
+<ds:datastoreItem xmlns:ds="http://schemas.openxmlformats.org/officeDocument/2006/customXml" ds:itemID="{ADB373C1-CF83-034D-9654-3A189B4A2922}">
   <ds:schemaRefs>
     <ds:schemaRef ds:uri="http://schemas.openxmlformats.org/officeDocument/2006/bibliography"/>
   </ds:schemaRefs>

</xml_diff>